<commit_message>
Actualización de información de BD
</commit_message>
<xml_diff>
--- a/Arquitectura.docx
+++ b/Arquitectura.docx
@@ -181,12 +181,14 @@
         <w:rPr>
           <w:b/>
           <w:u w:val="single"/>
-        </w:rPr>
-      </w:pPr>
-      <w:r>
-        <w:rPr>
-          <w:b/>
-          <w:u w:val="single"/>
+          <w:lang w:val="en-US"/>
+        </w:rPr>
+      </w:pPr>
+      <w:r>
+        <w:rPr>
+          <w:b/>
+          <w:u w:val="single"/>
+          <w:lang w:val="en-US"/>
         </w:rPr>
         <w:lastRenderedPageBreak/>
         <w:t>APICONTAINER</w:t>
@@ -202,34 +204,52 @@
       <w:r>
         <w:rPr>
           <w:b/>
+          <w:lang w:val="en-US"/>
         </w:rPr>
         <w:t>SPRING_DATASOURCE_URL</w:t>
       </w:r>
       <w:r>
+        <w:rPr>
+          <w:lang w:val="en-US"/>
+        </w:rPr>
         <w:t xml:space="preserve">: 'jdbc:mysql://db:3306/bcp' </w:t>
       </w:r>
       <w:r>
+        <w:rPr>
+          <w:lang w:val="en-US"/>
+        </w:rPr>
         <w:br/>
       </w:r>
       <w:r>
         <w:rPr>
           <w:b/>
+          <w:lang w:val="en-US"/>
         </w:rPr>
         <w:t>SPRING_DATASOURCE_USERNAME</w:t>
       </w:r>
       <w:r>
+        <w:rPr>
+          <w:lang w:val="en-US"/>
+        </w:rPr>
         <w:t>: 'mysqluser'</w:t>
       </w:r>
       <w:r>
+        <w:rPr>
+          <w:lang w:val="en-US"/>
+        </w:rPr>
         <w:br/>
       </w:r>
       <w:r>
         <w:rPr>
           <w:b/>
+          <w:lang w:val="en-US"/>
         </w:rPr>
         <w:t>SPRING_DATASOURCE_PASSWORD</w:t>
       </w:r>
       <w:r>
+        <w:rPr>
+          <w:lang w:val="en-US"/>
+        </w:rPr>
         <w:t>: 'secreto</w:t>
       </w:r>
       <w:r>
@@ -335,6 +355,253 @@
                     <a:ln w="3175">
                       <a:solidFill>
                         <a:schemeClr val="accent1"/>
+                      </a:solidFill>
+                      <a:miter lim="800000"/>
+                      <a:headEnd/>
+                      <a:tailEnd/>
+                    </a:ln>
+                  </pic:spPr>
+                </pic:pic>
+              </a:graphicData>
+            </a:graphic>
+          </wp:inline>
+        </w:drawing>
+      </w:r>
+    </w:p>
+    <w:p>
+      <w:pPr>
+        <w:rPr>
+          <w:b/>
+          <w:sz w:val="28"/>
+          <w:u w:val="single"/>
+        </w:rPr>
+      </w:pPr>
+      <w:r>
+        <w:rPr>
+          <w:b/>
+          <w:sz w:val="28"/>
+          <w:u w:val="single"/>
+        </w:rPr>
+        <w:lastRenderedPageBreak/>
+        <w:t>BASE DE DATOS</w:t>
+      </w:r>
+    </w:p>
+    <w:p>
+      <w:pPr>
+        <w:rPr>
+          <w:b/>
+          <w:u w:val="single"/>
+        </w:rPr>
+      </w:pPr>
+      <w:r>
+        <w:rPr>
+          <w:b/>
+          <w:u w:val="single"/>
+        </w:rPr>
+        <w:t>Auditorias</w:t>
+      </w:r>
+    </w:p>
+    <w:p>
+      <w:pPr>
+        <w:rPr>
+          <w:b/>
+          <w:u w:val="single"/>
+        </w:rPr>
+      </w:pPr>
+      <w:r>
+        <w:rPr>
+          <w:b/>
+        </w:rPr>
+        <w:drawing>
+          <wp:inline distT="0" distB="0" distL="0" distR="0">
+            <wp:extent cx="5400675" cy="1419225"/>
+            <wp:effectExtent l="19050" t="19050" r="28575" b="28575"/>
+            <wp:docPr id="6" name="Imagen 1"/>
+            <wp:cNvGraphicFramePr>
+              <a:graphicFrameLocks xmlns:a="http://schemas.openxmlformats.org/drawingml/2006/main" noChangeAspect="1"/>
+            </wp:cNvGraphicFramePr>
+            <a:graphic xmlns:a="http://schemas.openxmlformats.org/drawingml/2006/main">
+              <a:graphicData uri="http://schemas.openxmlformats.org/drawingml/2006/picture">
+                <pic:pic xmlns:pic="http://schemas.openxmlformats.org/drawingml/2006/picture">
+                  <pic:nvPicPr>
+                    <pic:cNvPr id="0" name="Picture 1"/>
+                    <pic:cNvPicPr>
+                      <a:picLocks noChangeAspect="1" noChangeArrowheads="1"/>
+                    </pic:cNvPicPr>
+                  </pic:nvPicPr>
+                  <pic:blipFill>
+                    <a:blip r:embed="rId11"/>
+                    <a:srcRect b="55389"/>
+                    <a:stretch>
+                      <a:fillRect/>
+                    </a:stretch>
+                  </pic:blipFill>
+                  <pic:spPr bwMode="auto">
+                    <a:xfrm>
+                      <a:off x="0" y="0"/>
+                      <a:ext cx="5400675" cy="1419225"/>
+                    </a:xfrm>
+                    <a:prstGeom prst="rect">
+                      <a:avLst/>
+                    </a:prstGeom>
+                    <a:noFill/>
+                    <a:ln w="6350">
+                      <a:solidFill>
+                        <a:schemeClr val="tx1"/>
+                      </a:solidFill>
+                      <a:miter lim="800000"/>
+                      <a:headEnd/>
+                      <a:tailEnd/>
+                    </a:ln>
+                  </pic:spPr>
+                </pic:pic>
+              </a:graphicData>
+            </a:graphic>
+          </wp:inline>
+        </w:drawing>
+      </w:r>
+    </w:p>
+    <w:p>
+      <w:pPr>
+        <w:rPr>
+          <w:b/>
+          <w:u w:val="single"/>
+        </w:rPr>
+      </w:pPr>
+      <w:r>
+        <w:rPr>
+          <w:b/>
+          <w:u w:val="single"/>
+        </w:rPr>
+        <w:t>Cambios</w:t>
+      </w:r>
+    </w:p>
+    <w:p>
+      <w:pPr>
+        <w:rPr>
+          <w:b/>
+          <w:u w:val="single"/>
+        </w:rPr>
+      </w:pPr>
+      <w:r>
+        <w:rPr>
+          <w:b/>
+        </w:rPr>
+        <w:drawing>
+          <wp:inline distT="0" distB="0" distL="0" distR="0">
+            <wp:extent cx="5400675" cy="1200150"/>
+            <wp:effectExtent l="19050" t="19050" r="28575" b="19050"/>
+            <wp:docPr id="5" name="Imagen 1"/>
+            <wp:cNvGraphicFramePr>
+              <a:graphicFrameLocks xmlns:a="http://schemas.openxmlformats.org/drawingml/2006/main" noChangeAspect="1"/>
+            </wp:cNvGraphicFramePr>
+            <a:graphic xmlns:a="http://schemas.openxmlformats.org/drawingml/2006/main">
+              <a:graphicData uri="http://schemas.openxmlformats.org/drawingml/2006/picture">
+                <pic:pic xmlns:pic="http://schemas.openxmlformats.org/drawingml/2006/picture">
+                  <pic:nvPicPr>
+                    <pic:cNvPr id="0" name="Picture 1"/>
+                    <pic:cNvPicPr>
+                      <a:picLocks noChangeAspect="1" noChangeArrowheads="1"/>
+                    </pic:cNvPicPr>
+                  </pic:nvPicPr>
+                  <pic:blipFill>
+                    <a:blip r:embed="rId11"/>
+                    <a:srcRect t="43030" b="18788"/>
+                    <a:stretch>
+                      <a:fillRect/>
+                    </a:stretch>
+                  </pic:blipFill>
+                  <pic:spPr bwMode="auto">
+                    <a:xfrm>
+                      <a:off x="0" y="0"/>
+                      <a:ext cx="5400675" cy="1200150"/>
+                    </a:xfrm>
+                    <a:prstGeom prst="rect">
+                      <a:avLst/>
+                    </a:prstGeom>
+                    <a:noFill/>
+                    <a:ln w="9525">
+                      <a:solidFill>
+                        <a:schemeClr val="tx1"/>
+                      </a:solidFill>
+                      <a:miter lim="800000"/>
+                      <a:headEnd/>
+                      <a:tailEnd/>
+                    </a:ln>
+                  </pic:spPr>
+                </pic:pic>
+              </a:graphicData>
+            </a:graphic>
+          </wp:inline>
+        </w:drawing>
+      </w:r>
+    </w:p>
+    <w:p>
+      <w:pPr>
+        <w:rPr>
+          <w:b/>
+          <w:u w:val="single"/>
+        </w:rPr>
+      </w:pPr>
+      <w:r>
+        <w:rPr>
+          <w:b/>
+          <w:u w:val="single"/>
+        </w:rPr>
+        <w:t>Monedas</w:t>
+      </w:r>
+    </w:p>
+    <w:p>
+      <w:pPr>
+        <w:rPr>
+          <w:b/>
+          <w:sz w:val="28"/>
+          <w:u w:val="single"/>
+        </w:rPr>
+      </w:pPr>
+      <w:r>
+        <w:rPr>
+          <w:b/>
+          <w:noProof/>
+          <w:sz w:val="28"/>
+          <w:lang w:eastAsia="es-ES"/>
+        </w:rPr>
+        <w:drawing>
+          <wp:inline distT="0" distB="0" distL="0" distR="0">
+            <wp:extent cx="5400675" cy="457200"/>
+            <wp:effectExtent l="19050" t="19050" r="28575" b="19050"/>
+            <wp:docPr id="3" name="Imagen 1"/>
+            <wp:cNvGraphicFramePr>
+              <a:graphicFrameLocks xmlns:a="http://schemas.openxmlformats.org/drawingml/2006/main" noChangeAspect="1"/>
+            </wp:cNvGraphicFramePr>
+            <a:graphic xmlns:a="http://schemas.openxmlformats.org/drawingml/2006/main">
+              <a:graphicData uri="http://schemas.openxmlformats.org/drawingml/2006/picture">
+                <pic:pic xmlns:pic="http://schemas.openxmlformats.org/drawingml/2006/picture">
+                  <pic:nvPicPr>
+                    <pic:cNvPr id="0" name="Picture 1"/>
+                    <pic:cNvPicPr>
+                      <a:picLocks noChangeAspect="1" noChangeArrowheads="1"/>
+                    </pic:cNvPicPr>
+                  </pic:nvPicPr>
+                  <pic:blipFill>
+                    <a:blip r:embed="rId11"/>
+                    <a:srcRect t="85672"/>
+                    <a:stretch>
+                      <a:fillRect/>
+                    </a:stretch>
+                  </pic:blipFill>
+                  <pic:spPr bwMode="auto">
+                    <a:xfrm>
+                      <a:off x="0" y="0"/>
+                      <a:ext cx="5400675" cy="457200"/>
+                    </a:xfrm>
+                    <a:prstGeom prst="rect">
+                      <a:avLst/>
+                    </a:prstGeom>
+                    <a:noFill/>
+                    <a:ln w="9525">
+                      <a:solidFill>
+                        <a:schemeClr val="tx1"/>
                       </a:solidFill>
                       <a:miter lim="800000"/>
                       <a:headEnd/>

</xml_diff>